<commit_message>
Changed the screenshot format
</commit_message>
<xml_diff>
--- a/Documentation/Lab10/Screenshots_Lab10.docx
+++ b/Documentation/Lab10/Screenshots_Lab10.docx
@@ -19,8 +19,6 @@
         </w:rPr>
         <w:t>Front Page</w:t>
       </w:r>
-      <w:bookmarkStart w:id="0" w:name="_GoBack"/>
-      <w:bookmarkEnd w:id="0"/>
     </w:p>
     <w:p>
       <w:r>
@@ -64,6 +62,176 @@
         </w:drawing>
       </w:r>
     </w:p>
+    <w:p>
+      <w:pPr>
+        <w:pStyle w:val="ListParagraph"/>
+        <w:numPr>
+          <w:ilvl w:val="0"/>
+          <w:numId w:val="1"/>
+        </w:numPr>
+      </w:pPr>
+      <w:r>
+        <w:t>First feature is to extract the sentiment of the provided text in the textbox,</w:t>
+      </w:r>
+    </w:p>
+    <w:p/>
+    <w:p>
+      <w:pPr>
+        <w:rPr>
+          <w:noProof/>
+        </w:rPr>
+      </w:pPr>
+    </w:p>
+    <w:p>
+      <w:r>
+        <w:rPr>
+          <w:noProof/>
+        </w:rPr>
+        <w:drawing>
+          <wp:inline distT="0" distB="0" distL="0" distR="0" wp14:anchorId="6D1CE4FA" wp14:editId="0209393B">
+            <wp:extent cx="5943600" cy="3527425"/>
+            <wp:effectExtent l="0" t="0" r="0" b="0"/>
+            <wp:docPr id="4" name="Picture 4"/>
+            <wp:cNvGraphicFramePr>
+              <a:graphicFrameLocks xmlns:a="http://schemas.openxmlformats.org/drawingml/2006/main" noChangeAspect="1"/>
+            </wp:cNvGraphicFramePr>
+            <a:graphic xmlns:a="http://schemas.openxmlformats.org/drawingml/2006/main">
+              <a:graphicData uri="http://schemas.openxmlformats.org/drawingml/2006/picture">
+                <pic:pic xmlns:pic="http://schemas.openxmlformats.org/drawingml/2006/picture">
+                  <pic:nvPicPr>
+                    <pic:cNvPr id="1" name=""/>
+                    <pic:cNvPicPr/>
+                  </pic:nvPicPr>
+                  <pic:blipFill>
+                    <a:blip r:embed="rId6"/>
+                    <a:stretch>
+                      <a:fillRect/>
+                    </a:stretch>
+                  </pic:blipFill>
+                  <pic:spPr>
+                    <a:xfrm>
+                      <a:off x="0" y="0"/>
+                      <a:ext cx="5943600" cy="3527425"/>
+                    </a:xfrm>
+                    <a:prstGeom prst="rect">
+                      <a:avLst/>
+                    </a:prstGeom>
+                  </pic:spPr>
+                </pic:pic>
+              </a:graphicData>
+            </a:graphic>
+          </wp:inline>
+        </w:drawing>
+      </w:r>
+    </w:p>
+    <w:p>
+      <w:pPr>
+        <w:pStyle w:val="ListParagraph"/>
+        <w:numPr>
+          <w:ilvl w:val="0"/>
+          <w:numId w:val="1"/>
+        </w:numPr>
+      </w:pPr>
+      <w:r>
+        <w:t>Second API call is to detect the image</w:t>
+      </w:r>
+      <w:r>
+        <w:t xml:space="preserve"> and differentiate a person or a fictional character</w:t>
+      </w:r>
+    </w:p>
+    <w:p>
+      <w:pPr>
+        <w:pStyle w:val="ListParagraph"/>
+      </w:pPr>
+      <w:r>
+        <w:rPr>
+          <w:noProof/>
+        </w:rPr>
+        <w:lastRenderedPageBreak/>
+        <w:drawing>
+          <wp:inline distT="0" distB="0" distL="0" distR="0" wp14:anchorId="1B3F4395" wp14:editId="3E3CA2ED">
+            <wp:extent cx="3531676" cy="3596640"/>
+            <wp:effectExtent l="0" t="0" r="0" b="3810"/>
+            <wp:docPr id="6" name="Picture 6"/>
+            <wp:cNvGraphicFramePr>
+              <a:graphicFrameLocks xmlns:a="http://schemas.openxmlformats.org/drawingml/2006/main" noChangeAspect="1"/>
+            </wp:cNvGraphicFramePr>
+            <a:graphic xmlns:a="http://schemas.openxmlformats.org/drawingml/2006/main">
+              <a:graphicData uri="http://schemas.openxmlformats.org/drawingml/2006/picture">
+                <pic:pic xmlns:pic="http://schemas.openxmlformats.org/drawingml/2006/picture">
+                  <pic:nvPicPr>
+                    <pic:cNvPr id="1" name=""/>
+                    <pic:cNvPicPr/>
+                  </pic:nvPicPr>
+                  <pic:blipFill>
+                    <a:blip r:embed="rId7"/>
+                    <a:stretch>
+                      <a:fillRect/>
+                    </a:stretch>
+                  </pic:blipFill>
+                  <pic:spPr>
+                    <a:xfrm>
+                      <a:off x="0" y="0"/>
+                      <a:ext cx="3537607" cy="3602680"/>
+                    </a:xfrm>
+                    <a:prstGeom prst="rect">
+                      <a:avLst/>
+                    </a:prstGeom>
+                  </pic:spPr>
+                </pic:pic>
+              </a:graphicData>
+            </a:graphic>
+          </wp:inline>
+        </w:drawing>
+      </w:r>
+    </w:p>
+    <w:p>
+      <w:pPr>
+        <w:pStyle w:val="ListParagraph"/>
+      </w:pPr>
+      <w:bookmarkStart w:id="0" w:name="_GoBack"/>
+      <w:r>
+        <w:rPr>
+          <w:noProof/>
+        </w:rPr>
+        <w:drawing>
+          <wp:inline distT="0" distB="0" distL="0" distR="0" wp14:anchorId="790DDDD9" wp14:editId="7A2A92A8">
+            <wp:extent cx="3938206" cy="4343400"/>
+            <wp:effectExtent l="0" t="0" r="5715" b="0"/>
+            <wp:docPr id="7" name="Picture 7"/>
+            <wp:cNvGraphicFramePr>
+              <a:graphicFrameLocks xmlns:a="http://schemas.openxmlformats.org/drawingml/2006/main" noChangeAspect="1"/>
+            </wp:cNvGraphicFramePr>
+            <a:graphic xmlns:a="http://schemas.openxmlformats.org/drawingml/2006/main">
+              <a:graphicData uri="http://schemas.openxmlformats.org/drawingml/2006/picture">
+                <pic:pic xmlns:pic="http://schemas.openxmlformats.org/drawingml/2006/picture">
+                  <pic:nvPicPr>
+                    <pic:cNvPr id="1" name=""/>
+                    <pic:cNvPicPr/>
+                  </pic:nvPicPr>
+                  <pic:blipFill>
+                    <a:blip r:embed="rId8"/>
+                    <a:stretch>
+                      <a:fillRect/>
+                    </a:stretch>
+                  </pic:blipFill>
+                  <pic:spPr>
+                    <a:xfrm>
+                      <a:off x="0" y="0"/>
+                      <a:ext cx="3943307" cy="4349026"/>
+                    </a:xfrm>
+                    <a:prstGeom prst="rect">
+                      <a:avLst/>
+                    </a:prstGeom>
+                  </pic:spPr>
+                </pic:pic>
+              </a:graphicData>
+            </a:graphic>
+          </wp:inline>
+        </w:drawing>
+      </w:r>
+      <w:bookmarkEnd w:id="0"/>
+    </w:p>
     <w:sectPr>
       <w:pgSz w:w="12240" w:h="15840"/>
       <w:pgMar w:top="1440" w:right="1440" w:bottom="1440" w:left="1440" w:header="720" w:footer="720" w:gutter="0"/>
@@ -79,7 +247,7 @@
   <w:abstractNum w:abstractNumId="0" w15:restartNumberingAfterBreak="0">
     <w:nsid w:val="119071D4"/>
     <w:multiLevelType w:val="hybridMultilevel"/>
-    <w:tmpl w:val="3078D780"/>
+    <w:tmpl w:val="667870BE"/>
     <w:lvl w:ilvl="0" w:tplc="0409000F">
       <w:start w:val="1"/>
       <w:numFmt w:val="decimal"/>

</xml_diff>